<commit_message>
Updated AWS docs to include static Wordpress deployment
</commit_message>
<xml_diff>
--- a/models/Riskprofiler Cloud Architecture.docx
+++ b/models/Riskprofiler Cloud Architecture.docx
@@ -66,8 +66,8 @@
             <v:path o:extrusionok="f" gradientshapeok="t" o:connecttype="rect"/>
             <o:lock v:ext="edit" aspectratio="t"/>
           </v:shapetype>
-          <v:shape id="_x0000_i1027" type="#_x0000_t75" style="width:10in;height:439.5pt">
-            <v:imagedata r:id="rId5" o:title="riskprofiler-cloud"/>
+          <v:shape id="_x0000_i1025" type="#_x0000_t75" style="width:10in;height:439.5pt">
+            <v:imagedata r:id="rId5" o:title="Riskprofiler Cloud Architecture"/>
           </v:shape>
         </w:pict>
       </w:r>
@@ -424,13 +424,7 @@
         <w:rPr>
           <w:lang w:val="en-CA"/>
         </w:rPr>
-        <w:t xml:space="preserve"> </w:t>
-      </w:r>
-      <w:r>
-        <w:rPr>
-          <w:lang w:val="en-CA"/>
-        </w:rPr>
-        <w:t>Consists of two AWS service</w:t>
+        <w:t xml:space="preserve"> Consists of two AWS service</w:t>
       </w:r>
       <w:r>
         <w:rPr>
@@ -503,6 +497,31 @@
       </w:pPr>
       <w:r>
         <w:rPr>
+          <w:b/>
+          <w:lang w:val="en-CA"/>
+        </w:rPr>
+        <w:t>Wordpress:</w:t>
+      </w:r>
+      <w:r>
+        <w:rPr>
+          <w:lang w:val="en-CA"/>
+        </w:rPr>
+        <w:t xml:space="preserve"> Wordpress is deployed as a static website. The files are hosted on a S3 bucket and are served securely through Cloud</w:t>
+      </w:r>
+      <w:r>
+        <w:rPr>
+          <w:lang w:val="en-CA"/>
+        </w:rPr>
+        <w:t>F</w:t>
+      </w:r>
+      <w:r>
+        <w:rPr>
+          <w:lang w:val="en-CA"/>
+        </w:rPr>
+        <w:t xml:space="preserve">ront. </w:t>
+      </w:r>
+      <w:r>
+        <w:rPr>
           <w:lang w:val="en-CA"/>
         </w:rPr>
         <w:t xml:space="preserve">  </w:t>
@@ -517,6 +536,34 @@
     </w:p>
     <w:p>
       <w:pPr>
+        <w:rPr>
+          <w:lang w:val="en-CA"/>
+        </w:rPr>
+      </w:pPr>
+    </w:p>
+    <w:p>
+      <w:pPr>
+        <w:rPr>
+          <w:lang w:val="en-CA"/>
+        </w:rPr>
+      </w:pPr>
+    </w:p>
+    <w:p>
+      <w:pPr>
+        <w:rPr>
+          <w:lang w:val="en-CA"/>
+        </w:rPr>
+      </w:pPr>
+    </w:p>
+    <w:p>
+      <w:pPr>
+        <w:rPr>
+          <w:lang w:val="en-CA"/>
+        </w:rPr>
+      </w:pPr>
+    </w:p>
+    <w:p>
+      <w:pPr>
         <w:pStyle w:val="Heading1"/>
         <w:rPr>
           <w:lang w:val="en-CA"/>
@@ -526,6 +573,7 @@
         <w:rPr>
           <w:lang w:val="en-CA"/>
         </w:rPr>
+        <w:lastRenderedPageBreak/>
         <w:t>Public Endpoint</w:t>
       </w:r>
     </w:p>
@@ -674,8 +722,6 @@
               </w:rPr>
               <w:t xml:space="preserve"> </w:t>
             </w:r>
-            <w:bookmarkStart w:id="0" w:name="_GoBack"/>
-            <w:bookmarkEnd w:id="0"/>
           </w:p>
         </w:tc>
         <w:tc>
@@ -950,6 +996,106 @@
               <w:rPr>
                 <w:lang w:val="en-CA"/>
               </w:rPr>
+              <w:t xml:space="preserve"> </w:t>
+            </w:r>
+          </w:p>
+        </w:tc>
+      </w:tr>
+      <w:tr>
+        <w:tc>
+          <w:tcPr>
+            <w:cnfStyle w:val="001000000000" w:firstRow="0" w:lastRow="0" w:firstColumn="1" w:lastColumn="0" w:oddVBand="0" w:evenVBand="0" w:oddHBand="0" w:evenHBand="0" w:firstRowFirstColumn="0" w:firstRowLastColumn="0" w:lastRowFirstColumn="0" w:lastRowLastColumn="0"/>
+            <w:tcW w:w="3003" w:type="dxa"/>
+          </w:tcPr>
+          <w:p>
+            <w:pPr>
+              <w:spacing w:before="120" w:after="120"/>
+              <w:rPr>
+                <w:lang w:val="en-CA"/>
+              </w:rPr>
+            </w:pPr>
+            <w:r>
+              <w:rPr>
+                <w:lang w:val="en-CA"/>
+              </w:rPr>
+              <w:t>Wordpress</w:t>
+            </w:r>
+          </w:p>
+        </w:tc>
+        <w:tc>
+          <w:tcPr>
+            <w:tcW w:w="3783" w:type="dxa"/>
+          </w:tcPr>
+          <w:p>
+            <w:pPr>
+              <w:spacing w:before="120" w:after="120"/>
+              <w:cnfStyle w:val="000000000000" w:firstRow="0" w:lastRow="0" w:firstColumn="0" w:lastColumn="0" w:oddVBand="0" w:evenVBand="0" w:oddHBand="0" w:evenHBand="0" w:firstRowFirstColumn="0" w:firstRowLastColumn="0" w:lastRowFirstColumn="0" w:lastRowLastColumn="0"/>
+            </w:pPr>
+            <w:hyperlink r:id="rId15" w:history="1">
+              <w:r>
+                <w:rPr>
+                  <w:rStyle w:val="Hyperlink"/>
+                </w:rPr>
+                <w:t>https://dev.riskprofiler.ca</w:t>
+              </w:r>
+            </w:hyperlink>
+          </w:p>
+        </w:tc>
+        <w:bookmarkStart w:id="0" w:name="_GoBack"/>
+        <w:bookmarkEnd w:id="0"/>
+        <w:tc>
+          <w:tcPr>
+            <w:tcW w:w="3820" w:type="dxa"/>
+          </w:tcPr>
+          <w:p>
+            <w:pPr>
+              <w:spacing w:before="120" w:after="120"/>
+              <w:cnfStyle w:val="000000000000" w:firstRow="0" w:lastRow="0" w:firstColumn="0" w:lastColumn="0" w:oddVBand="0" w:evenVBand="0" w:oddHBand="0" w:evenHBand="0" w:firstRowFirstColumn="0" w:firstRowLastColumn="0" w:lastRowFirstColumn="0" w:lastRowLastColumn="0"/>
+            </w:pPr>
+            <w:r>
+              <w:fldChar w:fldCharType="begin"/>
+            </w:r>
+            <w:r>
+              <w:instrText xml:space="preserve"> HYPERLINK "</w:instrText>
+            </w:r>
+            <w:r>
+              <w:instrText>https://stage.riskprofiler.ca</w:instrText>
+            </w:r>
+            <w:r>
+              <w:instrText xml:space="preserve">" </w:instrText>
+            </w:r>
+            <w:r>
+              <w:fldChar w:fldCharType="separate"/>
+            </w:r>
+            <w:r>
+              <w:rPr>
+                <w:rStyle w:val="Hyperlink"/>
+              </w:rPr>
+              <w:t>https://stage.riskprofiler.ca</w:t>
+            </w:r>
+            <w:r>
+              <w:fldChar w:fldCharType="end"/>
+            </w:r>
+          </w:p>
+        </w:tc>
+        <w:tc>
+          <w:tcPr>
+            <w:tcW w:w="3784" w:type="dxa"/>
+          </w:tcPr>
+          <w:p>
+            <w:pPr>
+              <w:spacing w:before="120" w:after="120"/>
+              <w:cnfStyle w:val="000000000000" w:firstRow="0" w:lastRow="0" w:firstColumn="0" w:lastColumn="0" w:oddVBand="0" w:evenVBand="0" w:oddHBand="0" w:evenHBand="0" w:firstRowFirstColumn="0" w:firstRowLastColumn="0" w:lastRowFirstColumn="0" w:lastRowLastColumn="0"/>
+            </w:pPr>
+            <w:hyperlink r:id="rId16" w:history="1">
+              <w:r>
+                <w:rPr>
+                  <w:rStyle w:val="Hyperlink"/>
+                </w:rPr>
+                <w:t>https://riskprofiler.ca</w:t>
+              </w:r>
+            </w:hyperlink>
+            <w:r>
               <w:t xml:space="preserve"> </w:t>
             </w:r>
           </w:p>

</xml_diff>

<commit_message>
Updated docs/architecture to include new ElasticSearch deployment + Public S3 bucket
</commit_message>
<xml_diff>
--- a/models/Riskprofiler Cloud Architecture.docx
+++ b/models/Riskprofiler Cloud Architecture.docx
@@ -4,47 +4,13 @@
   <w:body>
     <w:p>
       <w:pPr>
-        <w:pStyle w:val="Heading1"/>
-        <w:rPr>
-          <w:lang w:val="en-CA"/>
-        </w:rPr>
-      </w:pPr>
-      <w:r>
-        <w:rPr>
-          <w:lang w:val="en-CA"/>
-        </w:rPr>
-        <w:t>RiskP</w:t>
-      </w:r>
-      <w:r>
-        <w:rPr>
-          <w:lang w:val="en-CA"/>
-        </w:rPr>
-        <w:t xml:space="preserve">rofiler </w:t>
-      </w:r>
-      <w:r>
-        <w:rPr>
-          <w:lang w:val="en-CA"/>
-        </w:rPr>
-        <w:t>Cloud Architecture</w:t>
-      </w:r>
-    </w:p>
-    <w:p>
-      <w:pPr>
-        <w:rPr>
-          <w:lang w:val="en-CA"/>
-        </w:rPr>
-      </w:pPr>
-    </w:p>
-    <w:p>
-      <w:pPr>
-        <w:rPr>
-          <w:lang w:val="en-CA"/>
-        </w:rPr>
-      </w:pPr>
-      <w:r>
-        <w:rPr>
-          <w:noProof/>
-          <w:lang w:val="en-CA" w:eastAsia="en-CA"/>
+        <w:rPr>
+          <w:lang w:val="en-CA"/>
+        </w:rPr>
+      </w:pPr>
+      <w:r>
+        <w:rPr>
+          <w:lang w:val="en-CA"/>
         </w:rPr>
         <w:pict>
           <v:shapetype id="_x0000_t75" coordsize="21600,21600" o:spt="75" o:preferrelative="t" path="m@4@5l@4@11@9@11@9@5xe" filled="f" stroked="f">
@@ -66,7 +32,7 @@
             <v:path o:extrusionok="f" gradientshapeok="t" o:connecttype="rect"/>
             <o:lock v:ext="edit" aspectratio="t"/>
           </v:shapetype>
-          <v:shape id="_x0000_i1025" type="#_x0000_t75" style="width:10in;height:439.5pt">
+          <v:shape id="_x0000_i1033" type="#_x0000_t75" style="width:719.1pt;height:514.55pt">
             <v:imagedata r:id="rId5" o:title="Riskprofiler Cloud Architecture"/>
           </v:shape>
         </w:pict>
@@ -82,10 +48,26 @@
     </w:p>
     <w:p>
       <w:pPr>
-        <w:rPr>
-          <w:lang w:val="en-CA"/>
-        </w:rPr>
-      </w:pPr>
+        <w:pStyle w:val="Heading1"/>
+        <w:rPr>
+          <w:lang w:val="en-CA"/>
+        </w:rPr>
+      </w:pPr>
+      <w:proofErr w:type="spellStart"/>
+      <w:r>
+        <w:rPr>
+          <w:lang w:val="en-CA"/>
+        </w:rPr>
+        <w:lastRenderedPageBreak/>
+        <w:t>RiskProfiler</w:t>
+      </w:r>
+      <w:proofErr w:type="spellEnd"/>
+      <w:r>
+        <w:rPr>
+          <w:lang w:val="en-CA"/>
+        </w:rPr>
+        <w:t xml:space="preserve"> Cloud Architecture</w:t>
+      </w:r>
     </w:p>
     <w:p>
       <w:pPr>
@@ -93,31 +75,6 @@
           <w:lang w:val="en-CA"/>
         </w:rPr>
       </w:pPr>
-      <w:r>
-        <w:rPr>
-          <w:b/>
-          <w:lang w:val="en-CA"/>
-        </w:rPr>
-        <w:t>Transit Gateway:</w:t>
-      </w:r>
-      <w:r>
-        <w:rPr>
-          <w:lang w:val="en-CA"/>
-        </w:rPr>
-        <w:t xml:space="preserve"> Deployed and managed by CIOSB. Used for routing traffic between VPCs and to</w:t>
-      </w:r>
-      <w:r>
-        <w:rPr>
-          <w:lang w:val="en-CA"/>
-        </w:rPr>
-        <w:t xml:space="preserve"> the</w:t>
-      </w:r>
-      <w:r>
-        <w:rPr>
-          <w:lang w:val="en-CA"/>
-        </w:rPr>
-        <w:t xml:space="preserve"> Internet.</w:t>
-      </w:r>
     </w:p>
     <w:p>
       <w:pPr>
@@ -125,286 +82,147 @@
           <w:lang w:val="en-CA"/>
         </w:rPr>
       </w:pPr>
-      <w:r>
-        <w:rPr>
-          <w:b/>
-          <w:lang w:val="en-CA"/>
-        </w:rPr>
-        <w:t>GCCP Private Certificate Authority:</w:t>
-      </w:r>
-      <w:r>
-        <w:rPr>
-          <w:lang w:val="en-CA"/>
-        </w:rPr>
-        <w:t xml:space="preserve"> Certificate authority server managed by GCCP. Used for getting SSL certificates </w:t>
-      </w:r>
-      <w:r>
-        <w:rPr>
-          <w:lang w:val="en-CA"/>
-        </w:rPr>
-        <w:t xml:space="preserve">for </w:t>
-      </w:r>
-      <w:r>
-        <w:rPr>
-          <w:lang w:val="en-CA"/>
-        </w:rPr>
-        <w:t>Nginx Kibana Proxy servers.</w:t>
+      <w:proofErr w:type="spellStart"/>
+      <w:r>
+        <w:rPr>
+          <w:lang w:val="en-CA"/>
+        </w:rPr>
+        <w:t>RiskProfiler</w:t>
+      </w:r>
+      <w:proofErr w:type="spellEnd"/>
+      <w:r>
+        <w:rPr>
+          <w:lang w:val="en-CA"/>
+        </w:rPr>
+        <w:t xml:space="preserve"> application includes 4 front facing appli</w:t>
+      </w:r>
+      <w:r>
+        <w:rPr>
+          <w:lang w:val="en-CA"/>
+        </w:rPr>
+        <w:t>cation</w:t>
+      </w:r>
+      <w:r>
+        <w:rPr>
+          <w:lang w:val="en-CA"/>
+        </w:rPr>
+        <w:t>:</w:t>
       </w:r>
     </w:p>
     <w:p>
       <w:pPr>
-        <w:rPr>
-          <w:lang w:val="en-CA"/>
-        </w:rPr>
-      </w:pPr>
-      <w:r>
-        <w:rPr>
-          <w:b/>
-          <w:lang w:val="en-CA"/>
-        </w:rPr>
-        <w:t xml:space="preserve">AWS ALB Kibana:  </w:t>
-      </w:r>
-      <w:r>
-        <w:rPr>
-          <w:lang w:val="en-CA"/>
-        </w:rPr>
-        <w:t xml:space="preserve">Application Load Balancer with </w:t>
-      </w:r>
-      <w:r>
-        <w:rPr>
-          <w:lang w:val="en-CA"/>
-        </w:rPr>
-        <w:t>n</w:t>
-      </w:r>
-      <w:r>
-        <w:rPr>
-          <w:lang w:val="en-CA"/>
-        </w:rPr>
-        <w:t xml:space="preserve">etwork </w:t>
-      </w:r>
-      <w:r>
-        <w:rPr>
-          <w:lang w:val="en-CA"/>
-        </w:rPr>
-        <w:t>i</w:t>
-      </w:r>
-      <w:r>
-        <w:rPr>
-          <w:lang w:val="en-CA"/>
-        </w:rPr>
-        <w:t xml:space="preserve">nterfaces deployed in Edge VPC to provide a publicly accessible Kibana dashboard. This load balancer sends incoming request to Nginx Kibana Proxy </w:t>
-      </w:r>
-      <w:r>
-        <w:rPr>
-          <w:lang w:val="en-CA"/>
-        </w:rPr>
-        <w:t>n</w:t>
-      </w:r>
-      <w:r>
-        <w:rPr>
-          <w:lang w:val="en-CA"/>
-        </w:rPr>
-        <w:t xml:space="preserve">etwork </w:t>
-      </w:r>
-      <w:r>
-        <w:rPr>
-          <w:lang w:val="en-CA"/>
-        </w:rPr>
-        <w:t>i</w:t>
-      </w:r>
-      <w:r>
-        <w:rPr>
-          <w:lang w:val="en-CA"/>
-        </w:rPr>
-        <w:t xml:space="preserve">nterfaces that are deployed inside the Private VPC OZ subnets. </w:t>
+        <w:pStyle w:val="ListParagraph"/>
+        <w:numPr>
+          <w:ilvl w:val="0"/>
+          <w:numId w:val="20"/>
+        </w:numPr>
+        <w:rPr>
+          <w:lang w:val="en-CA"/>
+        </w:rPr>
+      </w:pPr>
+      <w:proofErr w:type="spellStart"/>
+      <w:r>
+        <w:rPr>
+          <w:lang w:val="en-CA"/>
+        </w:rPr>
+        <w:t>ElasticSearch</w:t>
+      </w:r>
+      <w:proofErr w:type="spellEnd"/>
+      <w:r>
+        <w:rPr>
+          <w:lang w:val="en-CA"/>
+        </w:rPr>
+        <w:t xml:space="preserve"> REST API</w:t>
       </w:r>
     </w:p>
     <w:p>
       <w:pPr>
-        <w:rPr>
-          <w:lang w:val="en-CA"/>
-        </w:rPr>
-      </w:pPr>
-      <w:r>
-        <w:rPr>
-          <w:b/>
-          <w:lang w:val="en-CA"/>
-        </w:rPr>
-        <w:t>AWS ElasticSearch:</w:t>
-      </w:r>
-      <w:r>
-        <w:rPr>
-          <w:lang w:val="en-CA"/>
-        </w:rPr>
-        <w:t xml:space="preserve"> AW</w:t>
-      </w:r>
-      <w:r>
-        <w:rPr>
-          <w:lang w:val="en-CA"/>
-        </w:rPr>
-        <w:t>S m</w:t>
-      </w:r>
-      <w:r>
-        <w:rPr>
-          <w:lang w:val="en-CA"/>
-        </w:rPr>
-        <w:t>anaged ElasticSearch Service. This service includes ElasticSearch database and Kibana dashboard. The server</w:t>
-      </w:r>
-      <w:r>
-        <w:rPr>
-          <w:lang w:val="en-CA"/>
-        </w:rPr>
-        <w:t>s</w:t>
-      </w:r>
-      <w:r>
-        <w:rPr>
-          <w:lang w:val="en-CA"/>
-        </w:rPr>
-        <w:t xml:space="preserve"> that these pro</w:t>
-      </w:r>
-      <w:r>
-        <w:rPr>
-          <w:lang w:val="en-CA"/>
-        </w:rPr>
-        <w:t>ducts are deployed on are</w:t>
-      </w:r>
-      <w:r>
-        <w:rPr>
-          <w:lang w:val="en-CA"/>
-        </w:rPr>
-        <w:t xml:space="preserve"> managed by AWS. </w:t>
-      </w:r>
-      <w:r>
-        <w:rPr>
-          <w:lang w:val="en-CA"/>
-        </w:rPr>
-        <w:t xml:space="preserve">The network interfaces </w:t>
-      </w:r>
-      <w:r>
-        <w:rPr>
-          <w:lang w:val="en-CA"/>
-        </w:rPr>
-        <w:t>for</w:t>
-      </w:r>
-      <w:r>
-        <w:rPr>
-          <w:lang w:val="en-CA"/>
-        </w:rPr>
-        <w:t xml:space="preserve"> inbound/outbound traffic to these products are deploy</w:t>
-      </w:r>
-      <w:r>
-        <w:rPr>
-          <w:lang w:val="en-CA"/>
-        </w:rPr>
-        <w:t>ed</w:t>
-      </w:r>
-      <w:r>
-        <w:rPr>
-          <w:lang w:val="en-CA"/>
-        </w:rPr>
-        <w:t xml:space="preserve"> in Private VPC RZ subnets. </w:t>
+        <w:pStyle w:val="ListParagraph"/>
+        <w:numPr>
+          <w:ilvl w:val="0"/>
+          <w:numId w:val="20"/>
+        </w:numPr>
+        <w:rPr>
+          <w:lang w:val="en-CA"/>
+        </w:rPr>
+      </w:pPr>
+      <w:proofErr w:type="spellStart"/>
+      <w:r>
+        <w:rPr>
+          <w:lang w:val="en-CA"/>
+        </w:rPr>
+        <w:t>Kibana</w:t>
+      </w:r>
+      <w:proofErr w:type="spellEnd"/>
+      <w:r>
+        <w:rPr>
+          <w:lang w:val="en-CA"/>
+        </w:rPr>
+        <w:t xml:space="preserve"> Dashboard</w:t>
       </w:r>
     </w:p>
     <w:p>
       <w:pPr>
-        <w:rPr>
-          <w:lang w:val="en-CA"/>
-        </w:rPr>
-      </w:pPr>
-      <w:r>
-        <w:rPr>
-          <w:b/>
-          <w:lang w:val="en-CA"/>
-        </w:rPr>
-        <w:t>AWS Cognito ElasticSearch Users:</w:t>
-      </w:r>
-      <w:r>
-        <w:rPr>
-          <w:lang w:val="en-CA"/>
-        </w:rPr>
-        <w:t xml:space="preserve"> AWS user management service integrated with ElasticSearch to provide authentication using OAuth. </w:t>
-      </w:r>
+        <w:pStyle w:val="ListParagraph"/>
+        <w:numPr>
+          <w:ilvl w:val="0"/>
+          <w:numId w:val="20"/>
+        </w:numPr>
+        <w:rPr>
+          <w:lang w:val="en-CA"/>
+        </w:rPr>
+      </w:pPr>
+      <w:proofErr w:type="spellStart"/>
+      <w:r>
+        <w:rPr>
+          <w:lang w:val="en-CA"/>
+        </w:rPr>
+        <w:t>Pygeoapi</w:t>
+      </w:r>
+      <w:proofErr w:type="spellEnd"/>
     </w:p>
     <w:p>
       <w:pPr>
-        <w:rPr>
-          <w:lang w:val="en-CA"/>
-        </w:rPr>
-      </w:pPr>
-      <w:r>
-        <w:rPr>
-          <w:b/>
-          <w:lang w:val="en-CA"/>
-        </w:rPr>
-        <w:t>AWS Fargate Nginx Kibana Proxy:</w:t>
-      </w:r>
-      <w:r>
-        <w:rPr>
-          <w:lang w:val="en-CA"/>
-        </w:rPr>
-        <w:t xml:space="preserve"> AWS container service for running Nginx as proxy to access Kibana dashboard. The servers </w:t>
-      </w:r>
-      <w:r>
-        <w:rPr>
-          <w:lang w:val="en-CA"/>
-        </w:rPr>
-        <w:t>for running D</w:t>
-      </w:r>
-      <w:r>
-        <w:rPr>
-          <w:lang w:val="en-CA"/>
-        </w:rPr>
-        <w:t xml:space="preserve">ocker containers are managed by AWS. The network interfaces for inbound/outbound traffic to Nginx servers </w:t>
-      </w:r>
-      <w:r>
-        <w:rPr>
-          <w:lang w:val="en-CA"/>
-        </w:rPr>
-        <w:t>are</w:t>
-      </w:r>
-      <w:r>
-        <w:rPr>
-          <w:lang w:val="en-CA"/>
-        </w:rPr>
-        <w:t xml:space="preserve"> deployed in the Private VPC OZ subnet. The AWS ALB Kibana forwards the incoming traffic to Nginx network interfaces. </w:t>
+        <w:pStyle w:val="ListParagraph"/>
+        <w:numPr>
+          <w:ilvl w:val="0"/>
+          <w:numId w:val="20"/>
+        </w:numPr>
+        <w:rPr>
+          <w:lang w:val="en-CA"/>
+        </w:rPr>
+      </w:pPr>
+      <w:proofErr w:type="spellStart"/>
+      <w:r>
+        <w:rPr>
+          <w:lang w:val="en-CA"/>
+        </w:rPr>
+        <w:t>RiskProfiler</w:t>
+      </w:r>
+      <w:proofErr w:type="spellEnd"/>
+      <w:r>
+        <w:rPr>
+          <w:lang w:val="en-CA"/>
+        </w:rPr>
+        <w:t xml:space="preserve"> website</w:t>
       </w:r>
     </w:p>
     <w:p>
       <w:pPr>
-        <w:rPr>
-          <w:lang w:val="en-CA"/>
-        </w:rPr>
-      </w:pPr>
-      <w:r>
-        <w:rPr>
-          <w:b/>
-          <w:lang w:val="en-CA"/>
-        </w:rPr>
-        <w:t>ElasticSearch API:</w:t>
-      </w:r>
-      <w:r>
-        <w:rPr>
-          <w:lang w:val="en-CA"/>
-        </w:rPr>
-        <w:t xml:space="preserve"> Consists of two AWS service</w:t>
-      </w:r>
-      <w:r>
-        <w:rPr>
-          <w:lang w:val="en-CA"/>
-        </w:rPr>
-        <w:t>s</w:t>
-      </w:r>
-      <w:r>
-        <w:rPr>
-          <w:lang w:val="en-CA"/>
-        </w:rPr>
-        <w:t xml:space="preserve"> (API Gateway and Lambda) to provide a publicly accessible API for querying ElasticSearch data. API Gateway forwards the incoming requests to AWS Lambda which acts as a proxy layer </w:t>
-      </w:r>
-      <w:r>
-        <w:rPr>
-          <w:lang w:val="en-CA"/>
-        </w:rPr>
-        <w:t xml:space="preserve">to ElasticSearch. The network interfaces for Lambda are deployed in the Private VPC OZ subnets to enable secure communication with ElasticSearch. </w:t>
+        <w:pStyle w:val="ListParagraph"/>
+        <w:numPr>
+          <w:ilvl w:val="0"/>
+          <w:numId w:val="20"/>
+        </w:numPr>
+        <w:rPr>
+          <w:lang w:val="en-CA"/>
+        </w:rPr>
+      </w:pPr>
+      <w:r>
+        <w:rPr>
+          <w:lang w:val="en-CA"/>
+        </w:rPr>
+        <w:t>S3 public bucket for file distribution</w:t>
       </w:r>
     </w:p>
     <w:p>
@@ -413,49 +231,6 @@
           <w:lang w:val="en-CA"/>
         </w:rPr>
       </w:pPr>
-      <w:r>
-        <w:rPr>
-          <w:b/>
-          <w:lang w:val="en-CA"/>
-        </w:rPr>
-        <w:t>Pygeoapi API:</w:t>
-      </w:r>
-      <w:r>
-        <w:rPr>
-          <w:lang w:val="en-CA"/>
-        </w:rPr>
-        <w:t xml:space="preserve"> Consists of two AWS service</w:t>
-      </w:r>
-      <w:r>
-        <w:rPr>
-          <w:lang w:val="en-CA"/>
-        </w:rPr>
-        <w:t>s</w:t>
-      </w:r>
-      <w:r>
-        <w:rPr>
-          <w:lang w:val="en-CA"/>
-        </w:rPr>
-        <w:t xml:space="preserve"> (API Gateway and Lambda)</w:t>
-      </w:r>
-      <w:r>
-        <w:rPr>
-          <w:lang w:val="en-CA"/>
-        </w:rPr>
-        <w:t xml:space="preserve"> as a serverless solution for Pygeoapi application. </w:t>
-      </w:r>
-      <w:r>
-        <w:rPr>
-          <w:lang w:val="en-CA"/>
-        </w:rPr>
-        <w:t xml:space="preserve">The application itself runs as a Lambda function. </w:t>
-      </w:r>
-      <w:r>
-        <w:rPr>
-          <w:lang w:val="en-CA"/>
-        </w:rPr>
-        <w:t xml:space="preserve">It uses ElasticSearch as a data provider and the communication is done through the Lambda network interfaces that are deployed in the Private VPC OZ subnets. </w:t>
-      </w:r>
     </w:p>
     <w:p>
       <w:pPr>
@@ -463,31 +238,6 @@
           <w:lang w:val="en-CA"/>
         </w:rPr>
       </w:pPr>
-      <w:r>
-        <w:rPr>
-          <w:b/>
-          <w:lang w:val="en-CA"/>
-        </w:rPr>
-        <w:t xml:space="preserve">AWS Aurora Postgresql DB: </w:t>
-      </w:r>
-      <w:r>
-        <w:rPr>
-          <w:lang w:val="en-CA"/>
-        </w:rPr>
-        <w:t>AWS serv</w:t>
-      </w:r>
-      <w:r>
-        <w:rPr>
-          <w:lang w:val="en-CA"/>
-        </w:rPr>
-        <w:t>erless Postgresql database. The data in this database is only being used for populating indices in ElasticSearch using scripts that extract and process the data.</w:t>
-      </w:r>
-      <w:r>
-        <w:rPr>
-          <w:lang w:val="en-CA"/>
-        </w:rPr>
-        <w:t xml:space="preserve"> The network interfaces for this database are deployed in Private VPC RZ subnets. </w:t>
-      </w:r>
     </w:p>
     <w:p>
       <w:pPr>
@@ -497,34 +247,21 @@
       </w:pPr>
       <w:r>
         <w:rPr>
-          <w:b/>
-          <w:lang w:val="en-CA"/>
-        </w:rPr>
-        <w:t>Wordpress:</w:t>
-      </w:r>
-      <w:r>
-        <w:rPr>
-          <w:lang w:val="en-CA"/>
-        </w:rPr>
-        <w:t xml:space="preserve"> Wordpress is deployed as a static website. The files are hosted on a S3 bucket and are served securely through Cloud</w:t>
-      </w:r>
-      <w:r>
-        <w:rPr>
-          <w:lang w:val="en-CA"/>
-        </w:rPr>
-        <w:t>F</w:t>
-      </w:r>
-      <w:r>
-        <w:rPr>
-          <w:lang w:val="en-CA"/>
-        </w:rPr>
-        <w:t xml:space="preserve">ront. </w:t>
-      </w:r>
-      <w:r>
-        <w:rPr>
-          <w:lang w:val="en-CA"/>
-        </w:rPr>
-        <w:t xml:space="preserve">  </w:t>
+          <w:lang w:val="en-CA"/>
+        </w:rPr>
+        <w:t>These applications are</w:t>
+      </w:r>
+      <w:r>
+        <w:rPr>
+          <w:lang w:val="en-CA"/>
+        </w:rPr>
+        <w:t xml:space="preserve"> hosted on various AWS services as illustrated in the diagram. </w:t>
+      </w:r>
+      <w:r>
+        <w:rPr>
+          <w:lang w:val="en-CA"/>
+        </w:rPr>
+        <w:t xml:space="preserve">The components in the diagram are described below. </w:t>
       </w:r>
     </w:p>
     <w:p>
@@ -540,6 +277,43 @@
           <w:lang w:val="en-CA"/>
         </w:rPr>
       </w:pPr>
+      <w:r>
+        <w:rPr>
+          <w:b/>
+          <w:lang w:val="en-CA"/>
+        </w:rPr>
+        <w:t>Transit Gateway:</w:t>
+      </w:r>
+      <w:r>
+        <w:rPr>
+          <w:lang w:val="en-CA"/>
+        </w:rPr>
+        <w:t xml:space="preserve"> Used for routing traffic between VPCs and to</w:t>
+      </w:r>
+      <w:r>
+        <w:rPr>
+          <w:lang w:val="en-CA"/>
+        </w:rPr>
+        <w:t xml:space="preserve"> the</w:t>
+      </w:r>
+      <w:r>
+        <w:rPr>
+          <w:lang w:val="en-CA"/>
+        </w:rPr>
+        <w:t xml:space="preserve"> Internet.</w:t>
+      </w:r>
+      <w:r>
+        <w:rPr>
+          <w:lang w:val="en-CA"/>
+        </w:rPr>
+        <w:t xml:space="preserve"> It is d</w:t>
+      </w:r>
+      <w:r>
+        <w:rPr>
+          <w:lang w:val="en-CA"/>
+        </w:rPr>
+        <w:t>eployed and managed by CIOSB.</w:t>
+      </w:r>
     </w:p>
     <w:p>
       <w:pPr>
@@ -547,6 +321,162 @@
           <w:lang w:val="en-CA"/>
         </w:rPr>
       </w:pPr>
+      <w:r>
+        <w:rPr>
+          <w:b/>
+          <w:lang w:val="en-CA"/>
+        </w:rPr>
+        <w:t xml:space="preserve">AWS ALB </w:t>
+      </w:r>
+      <w:proofErr w:type="spellStart"/>
+      <w:r>
+        <w:rPr>
+          <w:b/>
+          <w:lang w:val="en-CA"/>
+        </w:rPr>
+        <w:t>Kibana</w:t>
+      </w:r>
+      <w:proofErr w:type="spellEnd"/>
+      <w:r>
+        <w:rPr>
+          <w:b/>
+          <w:lang w:val="en-CA"/>
+        </w:rPr>
+        <w:t xml:space="preserve"> Dashboard and </w:t>
+      </w:r>
+      <w:proofErr w:type="spellStart"/>
+      <w:r>
+        <w:rPr>
+          <w:b/>
+          <w:lang w:val="en-CA"/>
+        </w:rPr>
+        <w:t>ElasticSearch</w:t>
+      </w:r>
+      <w:proofErr w:type="spellEnd"/>
+      <w:r>
+        <w:rPr>
+          <w:b/>
+          <w:lang w:val="en-CA"/>
+        </w:rPr>
+        <w:t xml:space="preserve"> API</w:t>
+      </w:r>
+      <w:r>
+        <w:rPr>
+          <w:b/>
+          <w:lang w:val="en-CA"/>
+        </w:rPr>
+        <w:t xml:space="preserve">:  </w:t>
+      </w:r>
+      <w:r>
+        <w:rPr>
+          <w:lang w:val="en-CA"/>
+        </w:rPr>
+        <w:t xml:space="preserve">Application Load Balancer with </w:t>
+      </w:r>
+      <w:r>
+        <w:rPr>
+          <w:lang w:val="en-CA"/>
+        </w:rPr>
+        <w:t>n</w:t>
+      </w:r>
+      <w:r>
+        <w:rPr>
+          <w:lang w:val="en-CA"/>
+        </w:rPr>
+        <w:t xml:space="preserve">etwork </w:t>
+      </w:r>
+      <w:r>
+        <w:rPr>
+          <w:lang w:val="en-CA"/>
+        </w:rPr>
+        <w:t>i</w:t>
+      </w:r>
+      <w:r>
+        <w:rPr>
+          <w:lang w:val="en-CA"/>
+        </w:rPr>
+        <w:t xml:space="preserve">nterfaces deployed in Edge VPC to provide </w:t>
+      </w:r>
+      <w:r>
+        <w:rPr>
+          <w:lang w:val="en-CA"/>
+        </w:rPr>
+        <w:t xml:space="preserve">public access to </w:t>
+      </w:r>
+      <w:proofErr w:type="spellStart"/>
+      <w:r>
+        <w:rPr>
+          <w:lang w:val="en-CA"/>
+        </w:rPr>
+        <w:t>Kibana</w:t>
+      </w:r>
+      <w:proofErr w:type="spellEnd"/>
+      <w:r>
+        <w:rPr>
+          <w:lang w:val="en-CA"/>
+        </w:rPr>
+        <w:t xml:space="preserve"> dashboard and </w:t>
+      </w:r>
+      <w:proofErr w:type="spellStart"/>
+      <w:r>
+        <w:rPr>
+          <w:lang w:val="en-CA"/>
+        </w:rPr>
+        <w:t>ElasticSearch</w:t>
+      </w:r>
+      <w:proofErr w:type="spellEnd"/>
+      <w:r>
+        <w:rPr>
+          <w:lang w:val="en-CA"/>
+        </w:rPr>
+        <w:t xml:space="preserve"> REST APIs. </w:t>
+      </w:r>
+      <w:r>
+        <w:rPr>
+          <w:lang w:val="en-CA"/>
+        </w:rPr>
+        <w:t xml:space="preserve">This load balancer </w:t>
+      </w:r>
+      <w:r>
+        <w:rPr>
+          <w:lang w:val="en-CA"/>
+        </w:rPr>
+        <w:t>handles requests for two host names (dashboard.riskprofiler.ca, api.riskprofiler.ca)</w:t>
+      </w:r>
+      <w:r>
+        <w:rPr>
+          <w:lang w:val="en-CA"/>
+        </w:rPr>
+        <w:t xml:space="preserve"> and forwards the requests to the AWS ELB for </w:t>
+      </w:r>
+      <w:proofErr w:type="spellStart"/>
+      <w:r>
+        <w:rPr>
+          <w:lang w:val="en-CA"/>
+        </w:rPr>
+        <w:t>Kibana</w:t>
+      </w:r>
+      <w:proofErr w:type="spellEnd"/>
+      <w:r>
+        <w:rPr>
+          <w:lang w:val="en-CA"/>
+        </w:rPr>
+        <w:t xml:space="preserve"> or </w:t>
+      </w:r>
+      <w:proofErr w:type="spellStart"/>
+      <w:r>
+        <w:rPr>
+          <w:lang w:val="en-CA"/>
+        </w:rPr>
+        <w:t>ElasticSearch</w:t>
+      </w:r>
+      <w:proofErr w:type="spellEnd"/>
+      <w:r>
+        <w:rPr>
+          <w:lang w:val="en-CA"/>
+        </w:rPr>
+        <w:t>.</w:t>
+      </w:r>
     </w:p>
     <w:p>
       <w:pPr>
@@ -554,6 +484,69 @@
           <w:lang w:val="en-CA"/>
         </w:rPr>
       </w:pPr>
+      <w:r>
+        <w:rPr>
+          <w:b/>
+          <w:lang w:val="en-CA"/>
+        </w:rPr>
+        <w:t xml:space="preserve">AWS ELB </w:t>
+      </w:r>
+      <w:proofErr w:type="spellStart"/>
+      <w:r>
+        <w:rPr>
+          <w:b/>
+          <w:lang w:val="en-CA"/>
+        </w:rPr>
+        <w:t>Kibana</w:t>
+      </w:r>
+      <w:proofErr w:type="spellEnd"/>
+      <w:r>
+        <w:rPr>
+          <w:b/>
+          <w:lang w:val="en-CA"/>
+        </w:rPr>
+        <w:t xml:space="preserve"> Dashboard:</w:t>
+      </w:r>
+      <w:r>
+        <w:rPr>
+          <w:lang w:val="en-CA"/>
+        </w:rPr>
+        <w:t xml:space="preserve"> Elastic Load Balancer for exposing </w:t>
+      </w:r>
+      <w:proofErr w:type="spellStart"/>
+      <w:r>
+        <w:rPr>
+          <w:lang w:val="en-CA"/>
+        </w:rPr>
+        <w:t>Kibana</w:t>
+      </w:r>
+      <w:proofErr w:type="spellEnd"/>
+      <w:r>
+        <w:rPr>
+          <w:lang w:val="en-CA"/>
+        </w:rPr>
+        <w:t xml:space="preserve"> Dashboard Kubernetes service in AWS EKS cluster. The network interfaces for this load balancer are deployed in Private VPC OZ subnets. </w:t>
+      </w:r>
+      <w:r>
+        <w:rPr>
+          <w:lang w:val="en-CA"/>
+        </w:rPr>
+        <w:t xml:space="preserve">It forwards the requests to auto scaling group of </w:t>
+      </w:r>
+      <w:proofErr w:type="spellStart"/>
+      <w:r>
+        <w:rPr>
+          <w:lang w:val="en-CA"/>
+        </w:rPr>
+        <w:t>Kibana</w:t>
+      </w:r>
+      <w:proofErr w:type="spellEnd"/>
+      <w:r>
+        <w:rPr>
+          <w:lang w:val="en-CA"/>
+        </w:rPr>
+        <w:t xml:space="preserve"> nodes in OZ subnets. </w:t>
+      </w:r>
     </w:p>
     <w:p>
       <w:pPr>
@@ -561,9 +554,483 @@
           <w:lang w:val="en-CA"/>
         </w:rPr>
       </w:pPr>
+      <w:r>
+        <w:rPr>
+          <w:b/>
+          <w:lang w:val="en-CA"/>
+        </w:rPr>
+        <w:t xml:space="preserve">AWS ELB </w:t>
+      </w:r>
+      <w:proofErr w:type="spellStart"/>
+      <w:r>
+        <w:rPr>
+          <w:b/>
+          <w:lang w:val="en-CA"/>
+        </w:rPr>
+        <w:t>ElasticSearch</w:t>
+      </w:r>
+      <w:proofErr w:type="spellEnd"/>
+      <w:r>
+        <w:rPr>
+          <w:b/>
+          <w:lang w:val="en-CA"/>
+        </w:rPr>
+        <w:t xml:space="preserve"> API:</w:t>
+      </w:r>
+      <w:r>
+        <w:rPr>
+          <w:lang w:val="en-CA"/>
+        </w:rPr>
+        <w:t xml:space="preserve"> Elastic Load Balancer for exposing </w:t>
+      </w:r>
+      <w:proofErr w:type="spellStart"/>
+      <w:r>
+        <w:rPr>
+          <w:lang w:val="en-CA"/>
+        </w:rPr>
+        <w:t>ElasticSearch</w:t>
+      </w:r>
+      <w:proofErr w:type="spellEnd"/>
+      <w:r>
+        <w:rPr>
+          <w:lang w:val="en-CA"/>
+        </w:rPr>
+        <w:t xml:space="preserve"> Kubernetes service in AWS EKS cluster. The network interfaces for this load balancer are deployed in Private VPC OZ subnets. </w:t>
+      </w:r>
+      <w:r>
+        <w:rPr>
+          <w:lang w:val="en-CA"/>
+        </w:rPr>
+        <w:t xml:space="preserve">It forwards the request to auto scaling group of </w:t>
+      </w:r>
+      <w:proofErr w:type="spellStart"/>
+      <w:r>
+        <w:rPr>
+          <w:lang w:val="en-CA"/>
+        </w:rPr>
+        <w:t>ElasticSearch</w:t>
+      </w:r>
+      <w:proofErr w:type="spellEnd"/>
+      <w:r>
+        <w:rPr>
+          <w:lang w:val="en-CA"/>
+        </w:rPr>
+        <w:t xml:space="preserve"> Nodes in RZ subnets. </w:t>
+      </w:r>
     </w:p>
     <w:p>
       <w:pPr>
+        <w:rPr>
+          <w:lang w:val="en-CA"/>
+        </w:rPr>
+      </w:pPr>
+      <w:r>
+        <w:rPr>
+          <w:b/>
+          <w:lang w:val="en-CA"/>
+        </w:rPr>
+        <w:t>AWS EKS</w:t>
+      </w:r>
+      <w:r>
+        <w:rPr>
+          <w:b/>
+          <w:lang w:val="en-CA"/>
+        </w:rPr>
+        <w:t>:</w:t>
+      </w:r>
+      <w:r>
+        <w:rPr>
+          <w:lang w:val="en-CA"/>
+        </w:rPr>
+        <w:t xml:space="preserve"> AW</w:t>
+      </w:r>
+      <w:r>
+        <w:rPr>
+          <w:lang w:val="en-CA"/>
+        </w:rPr>
+        <w:t>S m</w:t>
+      </w:r>
+      <w:r>
+        <w:rPr>
+          <w:lang w:val="en-CA"/>
+        </w:rPr>
+        <w:t xml:space="preserve">anaged </w:t>
+      </w:r>
+      <w:r>
+        <w:rPr>
+          <w:lang w:val="en-CA"/>
+        </w:rPr>
+        <w:t>Kubernetes s</w:t>
+      </w:r>
+      <w:r>
+        <w:rPr>
+          <w:lang w:val="en-CA"/>
+        </w:rPr>
+        <w:t xml:space="preserve">ervice. </w:t>
+      </w:r>
+      <w:r>
+        <w:rPr>
+          <w:lang w:val="en-CA"/>
+        </w:rPr>
+        <w:t xml:space="preserve">Used for hosting </w:t>
+      </w:r>
+      <w:proofErr w:type="spellStart"/>
+      <w:r>
+        <w:rPr>
+          <w:lang w:val="en-CA"/>
+        </w:rPr>
+        <w:t>ElasticSearch</w:t>
+      </w:r>
+      <w:proofErr w:type="spellEnd"/>
+      <w:r>
+        <w:rPr>
+          <w:lang w:val="en-CA"/>
+        </w:rPr>
+        <w:t xml:space="preserve"> and </w:t>
+      </w:r>
+      <w:proofErr w:type="spellStart"/>
+      <w:r>
+        <w:rPr>
+          <w:lang w:val="en-CA"/>
+        </w:rPr>
+        <w:t>Kibana</w:t>
+      </w:r>
+      <w:proofErr w:type="spellEnd"/>
+      <w:r>
+        <w:rPr>
+          <w:lang w:val="en-CA"/>
+        </w:rPr>
+        <w:t xml:space="preserve"> applications. </w:t>
+      </w:r>
+      <w:r>
+        <w:rPr>
+          <w:lang w:val="en-CA"/>
+        </w:rPr>
+        <w:t xml:space="preserve">It includes two sets of auto scaling EC2 nodes that are deployed in OZ and RZ subnets. </w:t>
+      </w:r>
+    </w:p>
+    <w:p>
+      <w:pPr>
+        <w:rPr>
+          <w:lang w:val="en-CA"/>
+        </w:rPr>
+      </w:pPr>
+      <w:proofErr w:type="spellStart"/>
+      <w:r>
+        <w:rPr>
+          <w:b/>
+          <w:lang w:val="en-CA"/>
+        </w:rPr>
+        <w:t>Pygeoapi</w:t>
+      </w:r>
+      <w:proofErr w:type="spellEnd"/>
+      <w:r>
+        <w:rPr>
+          <w:b/>
+          <w:lang w:val="en-CA"/>
+        </w:rPr>
+        <w:t xml:space="preserve"> API:</w:t>
+      </w:r>
+      <w:r>
+        <w:rPr>
+          <w:lang w:val="en-CA"/>
+        </w:rPr>
+        <w:t xml:space="preserve"> Consists of two AWS service</w:t>
+      </w:r>
+      <w:r>
+        <w:rPr>
+          <w:lang w:val="en-CA"/>
+        </w:rPr>
+        <w:t>s</w:t>
+      </w:r>
+      <w:r>
+        <w:rPr>
+          <w:lang w:val="en-CA"/>
+        </w:rPr>
+        <w:t xml:space="preserve"> (API Gateway and Lambda)</w:t>
+      </w:r>
+      <w:r>
+        <w:rPr>
+          <w:lang w:val="en-CA"/>
+        </w:rPr>
+        <w:t xml:space="preserve"> as a </w:t>
+      </w:r>
+      <w:proofErr w:type="spellStart"/>
+      <w:r>
+        <w:rPr>
+          <w:lang w:val="en-CA"/>
+        </w:rPr>
+        <w:t>serverless</w:t>
+      </w:r>
+      <w:proofErr w:type="spellEnd"/>
+      <w:r>
+        <w:rPr>
+          <w:lang w:val="en-CA"/>
+        </w:rPr>
+        <w:t xml:space="preserve"> solution for </w:t>
+      </w:r>
+      <w:proofErr w:type="spellStart"/>
+      <w:r>
+        <w:rPr>
+          <w:lang w:val="en-CA"/>
+        </w:rPr>
+        <w:t>Pygeoapi</w:t>
+      </w:r>
+      <w:proofErr w:type="spellEnd"/>
+      <w:r>
+        <w:rPr>
+          <w:lang w:val="en-CA"/>
+        </w:rPr>
+        <w:t xml:space="preserve"> application. </w:t>
+      </w:r>
+      <w:r>
+        <w:rPr>
+          <w:lang w:val="en-CA"/>
+        </w:rPr>
+        <w:t xml:space="preserve">The application itself runs as a Lambda function. </w:t>
+      </w:r>
+      <w:r>
+        <w:rPr>
+          <w:lang w:val="en-CA"/>
+        </w:rPr>
+        <w:t xml:space="preserve">It uses </w:t>
+      </w:r>
+      <w:proofErr w:type="spellStart"/>
+      <w:r>
+        <w:rPr>
+          <w:lang w:val="en-CA"/>
+        </w:rPr>
+        <w:t>ElasticSearch</w:t>
+      </w:r>
+      <w:proofErr w:type="spellEnd"/>
+      <w:r>
+        <w:rPr>
+          <w:lang w:val="en-CA"/>
+        </w:rPr>
+        <w:t xml:space="preserve"> as a data provider and the communication is done through the Lambda network interfaces that are deployed in the Private VPC OZ subnets. </w:t>
+      </w:r>
+    </w:p>
+    <w:p>
+      <w:pPr>
+        <w:rPr>
+          <w:lang w:val="en-CA"/>
+        </w:rPr>
+      </w:pPr>
+      <w:r>
+        <w:rPr>
+          <w:b/>
+          <w:lang w:val="en-CA"/>
+        </w:rPr>
+        <w:t xml:space="preserve">AWS Aurora </w:t>
+      </w:r>
+      <w:proofErr w:type="spellStart"/>
+      <w:r>
+        <w:rPr>
+          <w:b/>
+          <w:lang w:val="en-CA"/>
+        </w:rPr>
+        <w:t>Postgresql</w:t>
+      </w:r>
+      <w:proofErr w:type="spellEnd"/>
+      <w:r>
+        <w:rPr>
+          <w:b/>
+          <w:lang w:val="en-CA"/>
+        </w:rPr>
+        <w:t xml:space="preserve"> DB: </w:t>
+      </w:r>
+      <w:r>
+        <w:rPr>
+          <w:lang w:val="en-CA"/>
+        </w:rPr>
+        <w:t xml:space="preserve">AWS </w:t>
+      </w:r>
+      <w:proofErr w:type="spellStart"/>
+      <w:r>
+        <w:rPr>
+          <w:lang w:val="en-CA"/>
+        </w:rPr>
+        <w:t>serv</w:t>
+      </w:r>
+      <w:r>
+        <w:rPr>
+          <w:lang w:val="en-CA"/>
+        </w:rPr>
+        <w:t>erless</w:t>
+      </w:r>
+      <w:proofErr w:type="spellEnd"/>
+      <w:r>
+        <w:rPr>
+          <w:lang w:val="en-CA"/>
+        </w:rPr>
+        <w:t xml:space="preserve"> </w:t>
+      </w:r>
+      <w:proofErr w:type="spellStart"/>
+      <w:r>
+        <w:rPr>
+          <w:lang w:val="en-CA"/>
+        </w:rPr>
+        <w:t>Postgresql</w:t>
+      </w:r>
+      <w:proofErr w:type="spellEnd"/>
+      <w:r>
+        <w:rPr>
+          <w:lang w:val="en-CA"/>
+        </w:rPr>
+        <w:t xml:space="preserve"> database. The data in this database is only being used for populating indices in </w:t>
+      </w:r>
+      <w:proofErr w:type="spellStart"/>
+      <w:r>
+        <w:rPr>
+          <w:lang w:val="en-CA"/>
+        </w:rPr>
+        <w:t>ElasticSearch</w:t>
+      </w:r>
+      <w:proofErr w:type="spellEnd"/>
+      <w:r>
+        <w:rPr>
+          <w:lang w:val="en-CA"/>
+        </w:rPr>
+        <w:t xml:space="preserve"> using scripts that extract and process the data.</w:t>
+      </w:r>
+      <w:r>
+        <w:rPr>
+          <w:lang w:val="en-CA"/>
+        </w:rPr>
+        <w:t xml:space="preserve"> The network interfaces for this database are deployed in Private VPC RZ subnets. </w:t>
+      </w:r>
+    </w:p>
+    <w:p>
+      <w:pPr>
+        <w:rPr>
+          <w:lang w:val="en-CA"/>
+        </w:rPr>
+      </w:pPr>
+      <w:proofErr w:type="spellStart"/>
+      <w:r>
+        <w:rPr>
+          <w:b/>
+          <w:lang w:val="en-CA"/>
+        </w:rPr>
+        <w:t>RiskProfiler</w:t>
+      </w:r>
+      <w:proofErr w:type="spellEnd"/>
+      <w:r>
+        <w:rPr>
+          <w:b/>
+          <w:lang w:val="en-CA"/>
+        </w:rPr>
+        <w:t xml:space="preserve"> Website</w:t>
+      </w:r>
+      <w:r>
+        <w:rPr>
+          <w:b/>
+          <w:lang w:val="en-CA"/>
+        </w:rPr>
+        <w:t>:</w:t>
+      </w:r>
+      <w:r>
+        <w:rPr>
+          <w:b/>
+          <w:lang w:val="en-CA"/>
+        </w:rPr>
+        <w:t xml:space="preserve"> </w:t>
+      </w:r>
+      <w:r>
+        <w:rPr>
+          <w:lang w:val="en-CA"/>
+        </w:rPr>
+        <w:t xml:space="preserve">Static </w:t>
+      </w:r>
+      <w:r>
+        <w:rPr>
+          <w:lang w:val="en-CA"/>
+        </w:rPr>
+        <w:t xml:space="preserve">website with the source code hosted in a private S3 bucket and is served securely through AWS </w:t>
+      </w:r>
+      <w:proofErr w:type="spellStart"/>
+      <w:r>
+        <w:rPr>
+          <w:lang w:val="en-CA"/>
+        </w:rPr>
+        <w:t>CloudFront</w:t>
+      </w:r>
+      <w:proofErr w:type="spellEnd"/>
+      <w:r>
+        <w:rPr>
+          <w:lang w:val="en-CA"/>
+        </w:rPr>
+        <w:t xml:space="preserve">. </w:t>
+      </w:r>
+    </w:p>
+    <w:p>
+      <w:pPr>
+        <w:rPr>
+          <w:b/>
+        </w:rPr>
+      </w:pPr>
+      <w:r>
+        <w:rPr>
+          <w:b/>
+        </w:rPr>
+        <w:lastRenderedPageBreak/>
+        <w:t>AWS S3 Public Bucket:</w:t>
+      </w:r>
+      <w:r>
+        <w:t xml:space="preserve"> Publicly </w:t>
+      </w:r>
+      <w:r>
+        <w:t>accessible read-only</w:t>
+      </w:r>
+      <w:r>
+        <w:t xml:space="preserve"> S</w:t>
+      </w:r>
+      <w:r>
+        <w:t>3 bucket for file distribution.</w:t>
+      </w:r>
+      <w:bookmarkStart w:id="0" w:name="_GoBack"/>
+      <w:bookmarkEnd w:id="0"/>
+      <w:r>
+        <w:t xml:space="preserve"> </w:t>
+      </w:r>
+    </w:p>
+    <w:p>
+      <w:r>
+        <w:rPr>
+          <w:b/>
+        </w:rPr>
+        <w:t>EC2 Operations Host:</w:t>
+      </w:r>
+      <w:r>
+        <w:t xml:space="preserve"> An EC2 instance for accessing </w:t>
+      </w:r>
+      <w:r>
+        <w:t xml:space="preserve">EKS and other services inside the Private VPC. </w:t>
+      </w:r>
+      <w:r>
+        <w:t xml:space="preserve">The access to this instance is accessible only through CIOSB’s bastion host. </w:t>
+      </w:r>
+    </w:p>
+    <w:p>
+      <w:r>
+        <w:rPr>
+          <w:b/>
+        </w:rPr>
+        <w:t>EC2 CIOSB</w:t>
+      </w:r>
+      <w:r>
+        <w:rPr>
+          <w:b/>
+        </w:rPr>
+        <w:t xml:space="preserve"> Bastion Host:</w:t>
+      </w:r>
+      <w:r>
+        <w:t xml:space="preserve"> EC2 instance for accessing Operations Host instance inside Private VPC.  </w:t>
+      </w:r>
+    </w:p>
+    <w:p/>
+    <w:p>
+      <w:pPr>
         <w:pStyle w:val="Heading1"/>
         <w:rPr>
           <w:lang w:val="en-CA"/>
@@ -573,7 +1040,6 @@
         <w:rPr>
           <w:lang w:val="en-CA"/>
         </w:rPr>
-        <w:lastRenderedPageBreak/>
         <w:t>Public Endpoint</w:t>
       </w:r>
     </w:p>
@@ -687,11 +1153,19 @@
                 <w:lang w:val="en-CA"/>
               </w:rPr>
             </w:pPr>
+            <w:proofErr w:type="spellStart"/>
             <w:r>
               <w:rPr>
                 <w:lang w:val="en-CA"/>
               </w:rPr>
-              <w:t>Pygeoapi API</w:t>
+              <w:t>Pygeoapi</w:t>
+            </w:r>
+            <w:proofErr w:type="spellEnd"/>
+            <w:r>
+              <w:rPr>
+                <w:lang w:val="en-CA"/>
+              </w:rPr>
+              <w:t xml:space="preserve"> API</w:t>
             </w:r>
           </w:p>
         </w:tc>
@@ -796,11 +1270,19 @@
                 <w:lang w:val="en-CA"/>
               </w:rPr>
             </w:pPr>
+            <w:proofErr w:type="spellStart"/>
             <w:r>
               <w:rPr>
                 <w:lang w:val="en-CA"/>
               </w:rPr>
-              <w:t>ElasticSearch API</w:t>
+              <w:t>ElasticSearch</w:t>
+            </w:r>
+            <w:proofErr w:type="spellEnd"/>
+            <w:r>
+              <w:rPr>
+                <w:lang w:val="en-CA"/>
+              </w:rPr>
+              <w:t xml:space="preserve"> API</w:t>
             </w:r>
           </w:p>
         </w:tc>
@@ -905,11 +1387,19 @@
                 <w:lang w:val="en-CA"/>
               </w:rPr>
             </w:pPr>
+            <w:proofErr w:type="spellStart"/>
             <w:r>
               <w:rPr>
                 <w:lang w:val="en-CA"/>
               </w:rPr>
-              <w:t>Kibana Dashboard</w:t>
+              <w:t>Kibana</w:t>
+            </w:r>
+            <w:proofErr w:type="spellEnd"/>
+            <w:r>
+              <w:rPr>
+                <w:lang w:val="en-CA"/>
+              </w:rPr>
+              <w:t xml:space="preserve"> Dashboard</w:t>
             </w:r>
           </w:p>
         </w:tc>
@@ -1014,12 +1504,14 @@
                 <w:lang w:val="en-CA"/>
               </w:rPr>
             </w:pPr>
+            <w:proofErr w:type="spellStart"/>
             <w:r>
               <w:rPr>
                 <w:lang w:val="en-CA"/>
               </w:rPr>
               <w:t>Wordpress</w:t>
             </w:r>
+            <w:proofErr w:type="spellEnd"/>
           </w:p>
         </w:tc>
         <w:tc>
@@ -1041,8 +1533,6 @@
             </w:hyperlink>
           </w:p>
         </w:tc>
-        <w:bookmarkStart w:id="0" w:name="_GoBack"/>
-        <w:bookmarkEnd w:id="0"/>
         <w:tc>
           <w:tcPr>
             <w:tcW w:w="3820" w:type="dxa"/>
@@ -1052,30 +1542,14 @@
               <w:spacing w:before="120" w:after="120"/>
               <w:cnfStyle w:val="000000000000" w:firstRow="0" w:lastRow="0" w:firstColumn="0" w:lastColumn="0" w:oddVBand="0" w:evenVBand="0" w:oddHBand="0" w:evenHBand="0" w:firstRowFirstColumn="0" w:firstRowLastColumn="0" w:lastRowFirstColumn="0" w:lastRowLastColumn="0"/>
             </w:pPr>
-            <w:r>
-              <w:fldChar w:fldCharType="begin"/>
-            </w:r>
-            <w:r>
-              <w:instrText xml:space="preserve"> HYPERLINK "</w:instrText>
-            </w:r>
-            <w:r>
-              <w:instrText>https://stage.riskprofiler.ca</w:instrText>
-            </w:r>
-            <w:r>
-              <w:instrText xml:space="preserve">" </w:instrText>
-            </w:r>
-            <w:r>
-              <w:fldChar w:fldCharType="separate"/>
-            </w:r>
-            <w:r>
-              <w:rPr>
-                <w:rStyle w:val="Hyperlink"/>
-              </w:rPr>
-              <w:t>https://stage.riskprofiler.ca</w:t>
-            </w:r>
-            <w:r>
-              <w:fldChar w:fldCharType="end"/>
-            </w:r>
+            <w:hyperlink r:id="rId16" w:history="1">
+              <w:r>
+                <w:rPr>
+                  <w:rStyle w:val="Hyperlink"/>
+                </w:rPr>
+                <w:t>https://stage.riskprofiler.ca</w:t>
+              </w:r>
+            </w:hyperlink>
           </w:p>
         </w:tc>
         <w:tc>
@@ -1087,7 +1561,7 @@
               <w:spacing w:before="120" w:after="120"/>
               <w:cnfStyle w:val="000000000000" w:firstRow="0" w:lastRow="0" w:firstColumn="0" w:lastColumn="0" w:oddVBand="0" w:evenVBand="0" w:oddHBand="0" w:evenHBand="0" w:firstRowFirstColumn="0" w:firstRowLastColumn="0" w:lastRowFirstColumn="0" w:lastRowLastColumn="0"/>
             </w:pPr>
-            <w:hyperlink r:id="rId16" w:history="1">
+            <w:hyperlink r:id="rId17" w:history="1">
               <w:r>
                 <w:rPr>
                   <w:rStyle w:val="Hyperlink"/>
@@ -1417,6 +1891,118 @@
     </w:lvl>
   </w:abstractNum>
   <w:abstractNum w:abstractNumId="3" w15:restartNumberingAfterBreak="0">
+    <w:nsid w:val="183F65C7"/>
+    <w:multiLevelType w:val="hybridMultilevel"/>
+    <w:tmpl w:val="F09E5FD8"/>
+    <w:lvl w:ilvl="0" w:tplc="40A09224">
+      <w:numFmt w:val="bullet"/>
+      <w:lvlText w:val="-"/>
+      <w:lvlJc w:val="left"/>
+      <w:pPr>
+        <w:ind w:left="720" w:hanging="360"/>
+      </w:pPr>
+      <w:rPr>
+        <w:rFonts w:ascii="Calibri" w:eastAsiaTheme="minorHAnsi" w:hAnsi="Calibri" w:cs="Calibri" w:hint="default"/>
+      </w:rPr>
+    </w:lvl>
+    <w:lvl w:ilvl="1" w:tplc="10090003" w:tentative="1">
+      <w:start w:val="1"/>
+      <w:numFmt w:val="bullet"/>
+      <w:lvlText w:val="o"/>
+      <w:lvlJc w:val="left"/>
+      <w:pPr>
+        <w:ind w:left="1440" w:hanging="360"/>
+      </w:pPr>
+      <w:rPr>
+        <w:rFonts w:ascii="Courier New" w:hAnsi="Courier New" w:cs="Courier New" w:hint="default"/>
+      </w:rPr>
+    </w:lvl>
+    <w:lvl w:ilvl="2" w:tplc="10090005" w:tentative="1">
+      <w:start w:val="1"/>
+      <w:numFmt w:val="bullet"/>
+      <w:lvlText w:val=""/>
+      <w:lvlJc w:val="left"/>
+      <w:pPr>
+        <w:ind w:left="2160" w:hanging="360"/>
+      </w:pPr>
+      <w:rPr>
+        <w:rFonts w:ascii="Wingdings" w:hAnsi="Wingdings" w:hint="default"/>
+      </w:rPr>
+    </w:lvl>
+    <w:lvl w:ilvl="3" w:tplc="10090001" w:tentative="1">
+      <w:start w:val="1"/>
+      <w:numFmt w:val="bullet"/>
+      <w:lvlText w:val=""/>
+      <w:lvlJc w:val="left"/>
+      <w:pPr>
+        <w:ind w:left="2880" w:hanging="360"/>
+      </w:pPr>
+      <w:rPr>
+        <w:rFonts w:ascii="Symbol" w:hAnsi="Symbol" w:hint="default"/>
+      </w:rPr>
+    </w:lvl>
+    <w:lvl w:ilvl="4" w:tplc="10090003" w:tentative="1">
+      <w:start w:val="1"/>
+      <w:numFmt w:val="bullet"/>
+      <w:lvlText w:val="o"/>
+      <w:lvlJc w:val="left"/>
+      <w:pPr>
+        <w:ind w:left="3600" w:hanging="360"/>
+      </w:pPr>
+      <w:rPr>
+        <w:rFonts w:ascii="Courier New" w:hAnsi="Courier New" w:cs="Courier New" w:hint="default"/>
+      </w:rPr>
+    </w:lvl>
+    <w:lvl w:ilvl="5" w:tplc="10090005" w:tentative="1">
+      <w:start w:val="1"/>
+      <w:numFmt w:val="bullet"/>
+      <w:lvlText w:val=""/>
+      <w:lvlJc w:val="left"/>
+      <w:pPr>
+        <w:ind w:left="4320" w:hanging="360"/>
+      </w:pPr>
+      <w:rPr>
+        <w:rFonts w:ascii="Wingdings" w:hAnsi="Wingdings" w:hint="default"/>
+      </w:rPr>
+    </w:lvl>
+    <w:lvl w:ilvl="6" w:tplc="10090001" w:tentative="1">
+      <w:start w:val="1"/>
+      <w:numFmt w:val="bullet"/>
+      <w:lvlText w:val=""/>
+      <w:lvlJc w:val="left"/>
+      <w:pPr>
+        <w:ind w:left="5040" w:hanging="360"/>
+      </w:pPr>
+      <w:rPr>
+        <w:rFonts w:ascii="Symbol" w:hAnsi="Symbol" w:hint="default"/>
+      </w:rPr>
+    </w:lvl>
+    <w:lvl w:ilvl="7" w:tplc="10090003" w:tentative="1">
+      <w:start w:val="1"/>
+      <w:numFmt w:val="bullet"/>
+      <w:lvlText w:val="o"/>
+      <w:lvlJc w:val="left"/>
+      <w:pPr>
+        <w:ind w:left="5760" w:hanging="360"/>
+      </w:pPr>
+      <w:rPr>
+        <w:rFonts w:ascii="Courier New" w:hAnsi="Courier New" w:cs="Courier New" w:hint="default"/>
+      </w:rPr>
+    </w:lvl>
+    <w:lvl w:ilvl="8" w:tplc="10090005" w:tentative="1">
+      <w:start w:val="1"/>
+      <w:numFmt w:val="bullet"/>
+      <w:lvlText w:val=""/>
+      <w:lvlJc w:val="left"/>
+      <w:pPr>
+        <w:ind w:left="6480" w:hanging="360"/>
+      </w:pPr>
+      <w:rPr>
+        <w:rFonts w:ascii="Wingdings" w:hAnsi="Wingdings" w:hint="default"/>
+      </w:rPr>
+    </w:lvl>
+  </w:abstractNum>
+  <w:abstractNum w:abstractNumId="4" w15:restartNumberingAfterBreak="0">
     <w:nsid w:val="188C57E1"/>
     <w:multiLevelType w:val="hybridMultilevel"/>
     <w:tmpl w:val="5C4EB090"/>
@@ -1505,7 +2091,7 @@
       </w:pPr>
     </w:lvl>
   </w:abstractNum>
-  <w:abstractNum w:abstractNumId="4" w15:restartNumberingAfterBreak="0">
+  <w:abstractNum w:abstractNumId="5" w15:restartNumberingAfterBreak="0">
     <w:nsid w:val="235F35CE"/>
     <w:multiLevelType w:val="hybridMultilevel"/>
     <w:tmpl w:val="988A8452"/>
@@ -1594,7 +2180,7 @@
       </w:pPr>
     </w:lvl>
   </w:abstractNum>
-  <w:abstractNum w:abstractNumId="5" w15:restartNumberingAfterBreak="0">
+  <w:abstractNum w:abstractNumId="6" w15:restartNumberingAfterBreak="0">
     <w:nsid w:val="259F7CE0"/>
     <w:multiLevelType w:val="hybridMultilevel"/>
     <w:tmpl w:val="B85AD11E"/>
@@ -1683,7 +2269,7 @@
       </w:pPr>
     </w:lvl>
   </w:abstractNum>
-  <w:abstractNum w:abstractNumId="6" w15:restartNumberingAfterBreak="0">
+  <w:abstractNum w:abstractNumId="7" w15:restartNumberingAfterBreak="0">
     <w:nsid w:val="3136122A"/>
     <w:multiLevelType w:val="hybridMultilevel"/>
     <w:tmpl w:val="FBD4C054"/>
@@ -1772,7 +2358,7 @@
       </w:pPr>
     </w:lvl>
   </w:abstractNum>
-  <w:abstractNum w:abstractNumId="7" w15:restartNumberingAfterBreak="0">
+  <w:abstractNum w:abstractNumId="8" w15:restartNumberingAfterBreak="0">
     <w:nsid w:val="38A4297C"/>
     <w:multiLevelType w:val="hybridMultilevel"/>
     <w:tmpl w:val="9246125A"/>
@@ -1861,7 +2447,7 @@
       </w:pPr>
     </w:lvl>
   </w:abstractNum>
-  <w:abstractNum w:abstractNumId="8" w15:restartNumberingAfterBreak="0">
+  <w:abstractNum w:abstractNumId="9" w15:restartNumberingAfterBreak="0">
     <w:nsid w:val="393E3E6A"/>
     <w:multiLevelType w:val="hybridMultilevel"/>
     <w:tmpl w:val="EB42C238"/>
@@ -1953,7 +2539,7 @@
       </w:pPr>
     </w:lvl>
   </w:abstractNum>
-  <w:abstractNum w:abstractNumId="9" w15:restartNumberingAfterBreak="0">
+  <w:abstractNum w:abstractNumId="10" w15:restartNumberingAfterBreak="0">
     <w:nsid w:val="3CB70374"/>
     <w:multiLevelType w:val="hybridMultilevel"/>
     <w:tmpl w:val="76342054"/>
@@ -2042,7 +2628,7 @@
       </w:pPr>
     </w:lvl>
   </w:abstractNum>
-  <w:abstractNum w:abstractNumId="10" w15:restartNumberingAfterBreak="0">
+  <w:abstractNum w:abstractNumId="11" w15:restartNumberingAfterBreak="0">
     <w:nsid w:val="404853A3"/>
     <w:multiLevelType w:val="hybridMultilevel"/>
     <w:tmpl w:val="21B6A6D8"/>
@@ -2134,7 +2720,7 @@
       </w:pPr>
     </w:lvl>
   </w:abstractNum>
-  <w:abstractNum w:abstractNumId="11" w15:restartNumberingAfterBreak="0">
+  <w:abstractNum w:abstractNumId="12" w15:restartNumberingAfterBreak="0">
     <w:nsid w:val="49340EBF"/>
     <w:multiLevelType w:val="hybridMultilevel"/>
     <w:tmpl w:val="ADC054B2"/>
@@ -2247,7 +2833,7 @@
       </w:rPr>
     </w:lvl>
   </w:abstractNum>
-  <w:abstractNum w:abstractNumId="12" w15:restartNumberingAfterBreak="0">
+  <w:abstractNum w:abstractNumId="13" w15:restartNumberingAfterBreak="0">
     <w:nsid w:val="51FF6F9B"/>
     <w:multiLevelType w:val="hybridMultilevel"/>
     <w:tmpl w:val="C4EAC32C"/>
@@ -2339,7 +2925,7 @@
       </w:pPr>
     </w:lvl>
   </w:abstractNum>
-  <w:abstractNum w:abstractNumId="13" w15:restartNumberingAfterBreak="0">
+  <w:abstractNum w:abstractNumId="14" w15:restartNumberingAfterBreak="0">
     <w:nsid w:val="57773A07"/>
     <w:multiLevelType w:val="hybridMultilevel"/>
     <w:tmpl w:val="C532BACA"/>
@@ -2428,7 +3014,7 @@
       </w:pPr>
     </w:lvl>
   </w:abstractNum>
-  <w:abstractNum w:abstractNumId="14" w15:restartNumberingAfterBreak="0">
+  <w:abstractNum w:abstractNumId="15" w15:restartNumberingAfterBreak="0">
     <w:nsid w:val="58601936"/>
     <w:multiLevelType w:val="hybridMultilevel"/>
     <w:tmpl w:val="E4A2BC9A"/>
@@ -2517,7 +3103,7 @@
       </w:pPr>
     </w:lvl>
   </w:abstractNum>
-  <w:abstractNum w:abstractNumId="15" w15:restartNumberingAfterBreak="0">
+  <w:abstractNum w:abstractNumId="16" w15:restartNumberingAfterBreak="0">
     <w:nsid w:val="6B8817E2"/>
     <w:multiLevelType w:val="hybridMultilevel"/>
     <w:tmpl w:val="38C6546A"/>
@@ -2609,7 +3195,7 @@
       </w:pPr>
     </w:lvl>
   </w:abstractNum>
-  <w:abstractNum w:abstractNumId="16" w15:restartNumberingAfterBreak="0">
+  <w:abstractNum w:abstractNumId="17" w15:restartNumberingAfterBreak="0">
     <w:nsid w:val="71B62DEE"/>
     <w:multiLevelType w:val="hybridMultilevel"/>
     <w:tmpl w:val="7A0ECE3A"/>
@@ -2698,7 +3284,7 @@
       </w:pPr>
     </w:lvl>
   </w:abstractNum>
-  <w:abstractNum w:abstractNumId="17" w15:restartNumberingAfterBreak="0">
+  <w:abstractNum w:abstractNumId="18" w15:restartNumberingAfterBreak="0">
     <w:nsid w:val="7346060E"/>
     <w:multiLevelType w:val="hybridMultilevel"/>
     <w:tmpl w:val="E1B0B2C0"/>
@@ -2784,7 +3370,7 @@
       </w:pPr>
     </w:lvl>
   </w:abstractNum>
-  <w:abstractNum w:abstractNumId="18" w15:restartNumberingAfterBreak="0">
+  <w:abstractNum w:abstractNumId="19" w15:restartNumberingAfterBreak="0">
     <w:nsid w:val="76102819"/>
     <w:multiLevelType w:val="hybridMultilevel"/>
     <w:tmpl w:val="1C704166"/>
@@ -2874,40 +3460,40 @@
     </w:lvl>
   </w:abstractNum>
   <w:num w:numId="1">
-    <w:abstractNumId w:val="15"/>
+    <w:abstractNumId w:val="16"/>
   </w:num>
   <w:num w:numId="2">
     <w:abstractNumId w:val="2"/>
   </w:num>
   <w:num w:numId="3">
+    <w:abstractNumId w:val="7"/>
+  </w:num>
+  <w:num w:numId="4">
     <w:abstractNumId w:val="6"/>
   </w:num>
-  <w:num w:numId="4">
+  <w:num w:numId="5">
+    <w:abstractNumId w:val="10"/>
+  </w:num>
+  <w:num w:numId="6">
     <w:abstractNumId w:val="5"/>
   </w:num>
-  <w:num w:numId="5">
-    <w:abstractNumId w:val="9"/>
+  <w:num w:numId="7">
+    <w:abstractNumId w:val="14"/>
   </w:num>
-  <w:num w:numId="6">
+  <w:num w:numId="8">
     <w:abstractNumId w:val="4"/>
   </w:num>
-  <w:num w:numId="7">
-    <w:abstractNumId w:val="13"/>
+  <w:num w:numId="9">
+    <w:abstractNumId w:val="19"/>
   </w:num>
-  <w:num w:numId="8">
-    <w:abstractNumId w:val="3"/>
-  </w:num>
-  <w:num w:numId="9">
+  <w:num w:numId="10">
     <w:abstractNumId w:val="18"/>
   </w:num>
-  <w:num w:numId="10">
-    <w:abstractNumId w:val="17"/>
-  </w:num>
   <w:num w:numId="11">
-    <w:abstractNumId w:val="7"/>
+    <w:abstractNumId w:val="8"/>
   </w:num>
   <w:num w:numId="12">
-    <w:abstractNumId w:val="16"/>
+    <w:abstractNumId w:val="17"/>
   </w:num>
   <w:num w:numId="13">
     <w:abstractNumId w:val="0"/>
@@ -2916,19 +3502,22 @@
     <w:abstractNumId w:val="1"/>
   </w:num>
   <w:num w:numId="15">
+    <w:abstractNumId w:val="12"/>
+  </w:num>
+  <w:num w:numId="16">
+    <w:abstractNumId w:val="13"/>
+  </w:num>
+  <w:num w:numId="17">
+    <w:abstractNumId w:val="9"/>
+  </w:num>
+  <w:num w:numId="18">
     <w:abstractNumId w:val="11"/>
   </w:num>
-  <w:num w:numId="16">
-    <w:abstractNumId w:val="12"/>
+  <w:num w:numId="19">
+    <w:abstractNumId w:val="15"/>
   </w:num>
-  <w:num w:numId="17">
-    <w:abstractNumId w:val="8"/>
-  </w:num>
-  <w:num w:numId="18">
-    <w:abstractNumId w:val="10"/>
-  </w:num>
-  <w:num w:numId="19">
-    <w:abstractNumId w:val="14"/>
+  <w:num w:numId="20">
+    <w:abstractNumId w:val="3"/>
   </w:num>
 </w:numbering>
 </file>
@@ -3352,7 +3941,6 @@
   <w:style w:type="character" w:default="1" w:styleId="DefaultParagraphFont">
     <w:name w:val="Default Paragraph Font"/>
     <w:uiPriority w:val="1"/>
-    <w:semiHidden/>
     <w:unhideWhenUsed/>
   </w:style>
   <w:style w:type="table" w:default="1" w:styleId="TableNormal">

</xml_diff>